<commit_message>
Added all assignment links
</commit_message>
<xml_diff>
--- a/Java_Java-00_Introduction.docx
+++ b/Java_Java-00_Introduction.docx
@@ -126,6 +126,14 @@
       <w:r>
         <w:tab/>
       </w:r>
+      <w:hyperlink r:id="rId9" w:history="1">
+        <w:r>
+          <w:rPr>
+            <w:rStyle w:val="Hyperlink"/>
+          </w:rPr>
+          <w:t>https://classroom.github.com/a/sJf6_tsd</w:t>
+        </w:r>
+      </w:hyperlink>
     </w:p>
     <w:p>
       <w:pPr>
@@ -147,6 +155,14 @@
       <w:r>
         <w:tab/>
       </w:r>
+      <w:hyperlink r:id="rId10" w:history="1">
+        <w:r>
+          <w:rPr>
+            <w:rStyle w:val="Hyperlink"/>
+          </w:rPr>
+          <w:t>https://classroom.github.com/a/wacETzVW</w:t>
+        </w:r>
+      </w:hyperlink>
     </w:p>
     <w:p>
       <w:pPr>
@@ -171,6 +187,38 @@
       <w:r>
         <w:tab/>
       </w:r>
+      <w:hyperlink r:id="rId11" w:history="1">
+        <w:r>
+          <w:rPr>
+            <w:rStyle w:val="Hyperlink"/>
+          </w:rPr>
+          <w:t>ht</w:t>
+        </w:r>
+        <w:r>
+          <w:rPr>
+            <w:rStyle w:val="Hyperlink"/>
+          </w:rPr>
+          <w:t>t</w:t>
+        </w:r>
+        <w:r>
+          <w:rPr>
+            <w:rStyle w:val="Hyperlink"/>
+          </w:rPr>
+          <w:t>ps://c</w:t>
+        </w:r>
+        <w:r>
+          <w:rPr>
+            <w:rStyle w:val="Hyperlink"/>
+          </w:rPr>
+          <w:t>l</w:t>
+        </w:r>
+        <w:r>
+          <w:rPr>
+            <w:rStyle w:val="Hyperlink"/>
+          </w:rPr>
+          <w:t>assroom.github.com/a/aKeVN2M7</w:t>
+        </w:r>
+      </w:hyperlink>
       <w:r>
         <w:br/>
       </w:r>
@@ -190,14 +238,18 @@
       <w:r>
         <w:tab/>
       </w:r>
-    </w:p>
-    <w:p>
-      <w:pPr>
-        <w:spacing w:line="480" w:lineRule="auto"/>
-        <w:rPr>
-          <w:b/>
-          <w:bCs/>
-        </w:rPr>
+      <w:hyperlink r:id="rId12" w:history="1">
+        <w:r>
+          <w:rPr>
+            <w:rStyle w:val="Hyperlink"/>
+          </w:rPr>
+          <w:t>https://classroom.github.com/a/qmwNROJR</w:t>
+        </w:r>
+      </w:hyperlink>
+    </w:p>
+    <w:p>
+      <w:pPr>
+        <w:spacing w:line="480" w:lineRule="auto"/>
       </w:pPr>
       <w:r>
         <w:rPr>
@@ -206,6 +258,23 @@
         </w:rPr>
         <w:t>06-Arrays</w:t>
       </w:r>
+      <w:r>
+        <w:t>:</w:t>
+      </w:r>
+      <w:r>
+        <w:tab/>
+      </w:r>
+      <w:r>
+        <w:tab/>
+      </w:r>
+      <w:hyperlink r:id="rId13" w:history="1">
+        <w:r>
+          <w:rPr>
+            <w:rStyle w:val="Hyperlink"/>
+          </w:rPr>
+          <w:t>https://classroom.github.com/a/wPEMFqk7</w:t>
+        </w:r>
+      </w:hyperlink>
     </w:p>
     <w:p>
       <w:pPr>
@@ -241,6 +310,14 @@
       <w:r>
         <w:tab/>
       </w:r>
+      <w:hyperlink r:id="rId14" w:history="1">
+        <w:r>
+          <w:rPr>
+            <w:rStyle w:val="Hyperlink"/>
+          </w:rPr>
+          <w:t>https://classroom.github.com/a/psFP90R3</w:t>
+        </w:r>
+      </w:hyperlink>
     </w:p>
     <w:p>
       <w:pPr>
@@ -276,6 +353,14 @@
       <w:r>
         <w:tab/>
       </w:r>
+      <w:hyperlink r:id="rId15" w:history="1">
+        <w:r>
+          <w:rPr>
+            <w:rStyle w:val="Hyperlink"/>
+          </w:rPr>
+          <w:t>https://classroom.github.com/a/o9tK8DUb</w:t>
+        </w:r>
+      </w:hyperlink>
     </w:p>
     <w:p>
       <w:pPr>
@@ -311,6 +396,14 @@
       <w:r>
         <w:tab/>
       </w:r>
+      <w:hyperlink r:id="rId16" w:history="1">
+        <w:r>
+          <w:rPr>
+            <w:rStyle w:val="Hyperlink"/>
+          </w:rPr>
+          <w:t>https://classroom.github.com/a/Xf6Onc9X</w:t>
+        </w:r>
+      </w:hyperlink>
     </w:p>
     <w:p>
       <w:pPr>
@@ -339,6 +432,14 @@
       <w:r>
         <w:tab/>
       </w:r>
+      <w:hyperlink r:id="rId17" w:history="1">
+        <w:r>
+          <w:rPr>
+            <w:rStyle w:val="Hyperlink"/>
+          </w:rPr>
+          <w:t>https://classroom.github.com/a/asGQLpWw</w:t>
+        </w:r>
+      </w:hyperlink>
     </w:p>
     <w:p>
       <w:pPr>
@@ -358,8 +459,6 @@
         </w:rPr>
         <w:t>1</w:t>
       </w:r>
-      <w:bookmarkStart w:id="0" w:name="_GoBack"/>
-      <w:bookmarkEnd w:id="0"/>
       <w:r>
         <w:rPr>
           <w:b/>
@@ -373,6 +472,14 @@
       <w:r>
         <w:tab/>
       </w:r>
+      <w:hyperlink r:id="rId18" w:history="1">
+        <w:r>
+          <w:rPr>
+            <w:rStyle w:val="Hyperlink"/>
+          </w:rPr>
+          <w:t>https://classroom.github.com/a/TBDkZzjb</w:t>
+        </w:r>
+      </w:hyperlink>
     </w:p>
     <w:p>
       <w:pPr>
@@ -405,7 +512,7 @@
       <w:pPr>
         <w:spacing w:line="480" w:lineRule="auto"/>
       </w:pPr>
-      <w:hyperlink r:id="rId9" w:history="1">
+      <w:hyperlink r:id="rId19" w:history="1">
         <w:r>
           <w:rPr>
             <w:rStyle w:val="Hyperlink"/>
@@ -448,11 +555,8 @@
       <w:pPr>
         <w:spacing w:line="480" w:lineRule="auto"/>
       </w:pPr>
-    </w:p>
-    <w:p>
-      <w:pPr>
-        <w:spacing w:line="480" w:lineRule="auto"/>
-      </w:pPr>
+      <w:bookmarkStart w:id="0" w:name="_GoBack"/>
+      <w:bookmarkEnd w:id="0"/>
     </w:p>
     <w:p>
       <w:pPr>
@@ -474,6 +578,7 @@
           <w:szCs w:val="40"/>
           <w:u w:val="single"/>
         </w:rPr>
+        <w:lastRenderedPageBreak/>
         <w:t>Java-Java: 00 - Introduction</w:t>
       </w:r>
     </w:p>
@@ -573,7 +678,7 @@
       <w:r>
         <w:t xml:space="preserve">Visual Studio Code Installation Guide: </w:t>
       </w:r>
-      <w:hyperlink r:id="rId10" w:history="1">
+      <w:hyperlink r:id="rId20" w:history="1">
         <w:r>
           <w:rPr>
             <w:rFonts w:eastAsia="Times New Roman"/>
@@ -667,7 +772,7 @@
         </w:rPr>
         <w:t xml:space="preserve">Git Install: </w:t>
       </w:r>
-      <w:hyperlink r:id="rId11" w:history="1">
+      <w:hyperlink r:id="rId21" w:history="1">
         <w:r>
           <w:rPr>
             <w:rFonts w:eastAsia="Times New Roman"/>
@@ -693,43 +798,43 @@
           <w:b/>
           <w:bCs/>
         </w:rPr>
+        <w:t xml:space="preserve">NOTE: If you are on </w:t>
+      </w:r>
+      <w:proofErr w:type="gramStart"/>
+      <w:r>
+        <w:rPr>
+          <w:rFonts w:eastAsia="Times New Roman"/>
+          <w:b/>
+          <w:bCs/>
+        </w:rPr>
+        <w:t>Windows</w:t>
+      </w:r>
+      <w:proofErr w:type="gramEnd"/>
+      <w:r>
+        <w:rPr>
+          <w:rFonts w:eastAsia="Times New Roman"/>
+          <w:b/>
+          <w:bCs/>
+        </w:rPr>
+        <w:t xml:space="preserve"> I recommend choosing the GitHub Desktop Client</w:t>
+      </w:r>
+    </w:p>
+    <w:p>
+      <w:pPr>
+        <w:spacing w:line="480" w:lineRule="auto"/>
+        <w:rPr>
+          <w:rFonts w:eastAsia="Times New Roman"/>
+          <w:b/>
+          <w:bCs/>
+        </w:rPr>
+      </w:pPr>
+      <w:r>
+        <w:rPr>
+          <w:rFonts w:eastAsia="Times New Roman"/>
+          <w:b/>
+          <w:bCs/>
+        </w:rPr>
         <w:lastRenderedPageBreak/>
-        <w:t xml:space="preserve">NOTE: If you are on </w:t>
-      </w:r>
-      <w:proofErr w:type="gramStart"/>
-      <w:r>
-        <w:rPr>
-          <w:rFonts w:eastAsia="Times New Roman"/>
-          <w:b/>
-          <w:bCs/>
-        </w:rPr>
-        <w:t>Windows</w:t>
-      </w:r>
-      <w:proofErr w:type="gramEnd"/>
-      <w:r>
-        <w:rPr>
-          <w:rFonts w:eastAsia="Times New Roman"/>
-          <w:b/>
-          <w:bCs/>
-        </w:rPr>
-        <w:t xml:space="preserve"> I recommend choosing the GitHub Desktop Client</w:t>
-      </w:r>
-    </w:p>
-    <w:p>
-      <w:pPr>
-        <w:spacing w:line="480" w:lineRule="auto"/>
-        <w:rPr>
-          <w:rFonts w:eastAsia="Times New Roman"/>
-          <w:b/>
-          <w:bCs/>
-        </w:rPr>
-      </w:pPr>
-      <w:r>
-        <w:rPr>
-          <w:rFonts w:eastAsia="Times New Roman"/>
-          <w:b/>
-          <w:bCs/>
-        </w:rPr>
         <w:t>GitHub Classroom</w:t>
       </w:r>
     </w:p>
@@ -761,7 +866,7 @@
         </w:rPr>
         <w:t xml:space="preserve">GitHub Classroom Link: </w:t>
       </w:r>
-      <w:hyperlink r:id="rId12" w:history="1">
+      <w:hyperlink r:id="rId22" w:history="1">
         <w:r>
           <w:rPr>
             <w:rStyle w:val="Hyperlink"/>
@@ -1042,22 +1147,22 @@
         <w:rPr>
           <w:rFonts w:eastAsia="Times New Roman"/>
         </w:rPr>
+        <w:tab/>
+        <w:t>Click on the folder name near the top and copy the destination path that appears.</w:t>
+      </w:r>
+    </w:p>
+    <w:p>
+      <w:pPr>
+        <w:spacing w:line="480" w:lineRule="auto"/>
+        <w:rPr>
+          <w:rFonts w:eastAsia="Times New Roman"/>
+        </w:rPr>
+      </w:pPr>
+      <w:r>
+        <w:rPr>
+          <w:rFonts w:eastAsia="Times New Roman"/>
+        </w:rPr>
         <w:lastRenderedPageBreak/>
-        <w:tab/>
-        <w:t>Click on the folder name near the top and copy the destination path that appears.</w:t>
-      </w:r>
-    </w:p>
-    <w:p>
-      <w:pPr>
-        <w:spacing w:line="480" w:lineRule="auto"/>
-        <w:rPr>
-          <w:rFonts w:eastAsia="Times New Roman"/>
-        </w:rPr>
-      </w:pPr>
-      <w:r>
-        <w:rPr>
-          <w:rFonts w:eastAsia="Times New Roman"/>
-        </w:rPr>
         <w:t>Once you are in the correct directory run the command:</w:t>
       </w:r>
     </w:p>
@@ -1294,25 +1399,25 @@
         <w:rPr>
           <w:rFonts w:eastAsia="Times New Roman"/>
         </w:rPr>
+        <w:tab/>
+      </w:r>
+    </w:p>
+    <w:p>
+      <w:pPr>
+        <w:spacing w:line="480" w:lineRule="auto"/>
+        <w:rPr>
+          <w:rFonts w:eastAsia="Times New Roman"/>
+          <w:b/>
+          <w:bCs/>
+        </w:rPr>
+      </w:pPr>
+      <w:r>
+        <w:rPr>
+          <w:rFonts w:eastAsia="Times New Roman"/>
+          <w:b/>
+          <w:bCs/>
+        </w:rPr>
         <w:lastRenderedPageBreak/>
-        <w:tab/>
-      </w:r>
-    </w:p>
-    <w:p>
-      <w:pPr>
-        <w:spacing w:line="480" w:lineRule="auto"/>
-        <w:rPr>
-          <w:rFonts w:eastAsia="Times New Roman"/>
-          <w:b/>
-          <w:bCs/>
-        </w:rPr>
-      </w:pPr>
-      <w:r>
-        <w:rPr>
-          <w:rFonts w:eastAsia="Times New Roman"/>
-          <w:b/>
-          <w:bCs/>
-        </w:rPr>
         <w:t>Creating and Running a Project</w:t>
       </w:r>
     </w:p>
@@ -1574,29 +1679,35 @@
         <w:rPr>
           <w:rFonts w:eastAsia="Times New Roman"/>
         </w:rPr>
+        <w:tab/>
+        <w:t xml:space="preserve">Once you have completed the exercises you should check your work against the provided Solutions. Your code does not need to match exactly to the </w:t>
+      </w:r>
+      <w:proofErr w:type="gramStart"/>
+      <w:r>
+        <w:rPr>
+          <w:rFonts w:eastAsia="Times New Roman"/>
+        </w:rPr>
+        <w:t>solution</w:t>
+      </w:r>
+      <w:proofErr w:type="gramEnd"/>
+      <w:r>
+        <w:rPr>
+          <w:rFonts w:eastAsia="Times New Roman"/>
+        </w:rPr>
+        <w:t xml:space="preserve"> but it will likely be similar.</w:t>
+      </w:r>
+      <w:r>
+        <w:rPr>
+          <w:rFonts w:eastAsia="Times New Roman"/>
+        </w:rPr>
+        <w:t xml:space="preserve"> </w:t>
+      </w:r>
+      <w:r>
+        <w:rPr>
+          <w:rFonts w:eastAsia="Times New Roman"/>
+        </w:rPr>
         <w:lastRenderedPageBreak/>
-        <w:tab/>
-        <w:t xml:space="preserve">Once you have completed the exercises you should check your work against the provided Solutions. Your code does not need to match exactly to the </w:t>
-      </w:r>
-      <w:proofErr w:type="gramStart"/>
-      <w:r>
-        <w:rPr>
-          <w:rFonts w:eastAsia="Times New Roman"/>
-        </w:rPr>
-        <w:t>solution</w:t>
-      </w:r>
-      <w:proofErr w:type="gramEnd"/>
-      <w:r>
-        <w:rPr>
-          <w:rFonts w:eastAsia="Times New Roman"/>
-        </w:rPr>
-        <w:t xml:space="preserve"> but it will likely be similar.</w:t>
-      </w:r>
-      <w:r>
-        <w:rPr>
-          <w:rFonts w:eastAsia="Times New Roman"/>
-        </w:rPr>
-        <w:t xml:space="preserve"> It is important to not look at the solutions until you have completed the exercise. </w:t>
+        <w:t xml:space="preserve">It is important to not look at the solutions until you have completed the exercise. </w:t>
       </w:r>
       <w:r>
         <w:rPr>
@@ -2167,7 +2278,6 @@
         <w:spacing w:line="480" w:lineRule="auto"/>
       </w:pPr>
       <w:r>
-        <w:lastRenderedPageBreak/>
         <w:t>Create a new project</w:t>
       </w:r>
     </w:p>
@@ -2185,7 +2295,7 @@
       <w:r>
         <w:t xml:space="preserve"> </w:t>
       </w:r>
-      <w:hyperlink r:id="rId13" w:history="1">
+      <w:hyperlink r:id="rId23" w:history="1">
         <w:r>
           <w:rPr>
             <w:rStyle w:val="Hyperlink"/>
@@ -2195,12 +2305,12 @@
       </w:hyperlink>
     </w:p>
     <w:sectPr>
-      <w:headerReference w:type="even" r:id="rId14"/>
-      <w:headerReference w:type="default" r:id="rId15"/>
-      <w:footerReference w:type="even" r:id="rId16"/>
-      <w:footerReference w:type="default" r:id="rId17"/>
-      <w:headerReference w:type="first" r:id="rId18"/>
-      <w:footerReference w:type="first" r:id="rId19"/>
+      <w:headerReference w:type="even" r:id="rId24"/>
+      <w:headerReference w:type="default" r:id="rId25"/>
+      <w:footerReference w:type="even" r:id="rId26"/>
+      <w:footerReference w:type="default" r:id="rId27"/>
+      <w:headerReference w:type="first" r:id="rId28"/>
+      <w:footerReference w:type="first" r:id="rId29"/>
       <w:pgSz w:w="12240" w:h="15840"/>
       <w:pgMar w:top="1440" w:right="1440" w:bottom="1440" w:left="1440" w:header="720" w:footer="720" w:gutter="0"/>
       <w:cols w:space="720"/>

</xml_diff>